<commit_message>
populated parts A-D of stage 1 instructions
</commit_message>
<xml_diff>
--- a/Project 3/Project Statement.docx
+++ b/Project 3/Project Statement.docx
@@ -196,6 +196,11 @@
         <w:t>Purpose</w:t>
       </w:r>
     </w:p>
+    <w:p>
+      <w:r>
+        <w:t>This system aims to reduce food waste by alerting workers at the end of the day if there is food remaining in a container.</w:t>
+      </w:r>
+    </w:p>
     <w:p/>
     <w:p>
       <w:pPr>
@@ -205,6 +210,33 @@
         <w:t>Inputs</w:t>
       </w:r>
     </w:p>
+    <w:p>
+      <w:pPr>
+        <w:pStyle w:val="ListParagraph"/>
+        <w:numPr>
+          <w:ilvl w:val="0"/>
+          <w:numId w:val="1"/>
+        </w:numPr>
+      </w:pPr>
+      <w:r>
+        <w:t>D</w:t>
+      </w:r>
+      <w:r>
+        <w:t>istance sensor</w:t>
+      </w:r>
+    </w:p>
+    <w:p>
+      <w:pPr>
+        <w:pStyle w:val="ListParagraph"/>
+        <w:numPr>
+          <w:ilvl w:val="0"/>
+          <w:numId w:val="1"/>
+        </w:numPr>
+      </w:pPr>
+      <w:r>
+        <w:t>4x4 matrix keypad</w:t>
+      </w:r>
+    </w:p>
     <w:p/>
     <w:p>
       <w:pPr>
@@ -214,6 +246,33 @@
         <w:t>Outputs</w:t>
       </w:r>
     </w:p>
+    <w:p>
+      <w:pPr>
+        <w:pStyle w:val="ListParagraph"/>
+        <w:numPr>
+          <w:ilvl w:val="0"/>
+          <w:numId w:val="1"/>
+        </w:numPr>
+      </w:pPr>
+      <w:r>
+        <w:t>LCD</w:t>
+      </w:r>
+    </w:p>
+    <w:p>
+      <w:pPr>
+        <w:pStyle w:val="ListParagraph"/>
+        <w:numPr>
+          <w:ilvl w:val="0"/>
+          <w:numId w:val="1"/>
+        </w:numPr>
+      </w:pPr>
+      <w:r>
+        <w:t>B</w:t>
+      </w:r>
+      <w:r>
+        <w:t>uzzer alarm</w:t>
+      </w:r>
+    </w:p>
     <w:p/>
     <w:p>
       <w:pPr>
@@ -223,6 +282,119 @@
         <w:t>Constraints</w:t>
       </w:r>
     </w:p>
+    <w:p>
+      <w:pPr>
+        <w:pStyle w:val="ListParagraph"/>
+        <w:numPr>
+          <w:ilvl w:val="0"/>
+          <w:numId w:val="1"/>
+        </w:numPr>
+      </w:pPr>
+      <w:r>
+        <w:t xml:space="preserve">The distance sensor </w:t>
+      </w:r>
+      <w:r>
+        <w:t xml:space="preserve">is used to </w:t>
+      </w:r>
+      <w:r>
+        <w:t xml:space="preserve">measure </w:t>
+      </w:r>
+      <w:r>
+        <w:t xml:space="preserve">how much </w:t>
+      </w:r>
+      <w:r>
+        <w:t xml:space="preserve">food </w:t>
+      </w:r>
+      <w:r>
+        <w:t>is in the container</w:t>
+      </w:r>
+      <w:r>
+        <w:t xml:space="preserve"> using the distance in the direction of the bottom of the container to estimate volume.</w:t>
+      </w:r>
+    </w:p>
+    <w:p>
+      <w:pPr>
+        <w:pStyle w:val="ListParagraph"/>
+        <w:numPr>
+          <w:ilvl w:val="0"/>
+          <w:numId w:val="1"/>
+        </w:numPr>
+      </w:pPr>
+      <w:r>
+        <w:t>A 4x4 matrix keypad is used to configure the current time, closing time, and calibrate full/empty container distances</w:t>
+      </w:r>
+      <w:r>
+        <w:t xml:space="preserve"> with the LCD providing feedback to the user on what inputs have been detected and interpreted as.</w:t>
+      </w:r>
+    </w:p>
+    <w:p>
+      <w:pPr>
+        <w:pStyle w:val="ListParagraph"/>
+        <w:numPr>
+          <w:ilvl w:val="0"/>
+          <w:numId w:val="1"/>
+        </w:numPr>
+      </w:pPr>
+      <w:r>
+        <w:t>Upon startup, a user must enter the current time, closing time, and calibrate the full/empty capacity distances</w:t>
+      </w:r>
+      <w:r>
+        <w:t>.</w:t>
+      </w:r>
+    </w:p>
+    <w:p>
+      <w:pPr>
+        <w:pStyle w:val="ListParagraph"/>
+        <w:numPr>
+          <w:ilvl w:val="0"/>
+          <w:numId w:val="1"/>
+        </w:numPr>
+      </w:pPr>
+      <w:r>
+        <w:t>The LCD must be used as a terminal to guide the user in configuring this startup data</w:t>
+      </w:r>
+      <w:r>
+        <w:t>.</w:t>
+      </w:r>
+    </w:p>
+    <w:p>
+      <w:pPr>
+        <w:pStyle w:val="ListParagraph"/>
+        <w:numPr>
+          <w:ilvl w:val="0"/>
+          <w:numId w:val="1"/>
+        </w:numPr>
+      </w:pPr>
+      <w:r>
+        <w:t xml:space="preserve">Once the system has started up, the LCD should display </w:t>
+      </w:r>
+      <w:proofErr w:type="spellStart"/>
+      <w:r>
+        <w:t>a</w:t>
+      </w:r>
+      <w:proofErr w:type="spellEnd"/>
+      <w:r>
+        <w:t xml:space="preserve"> percentage</w:t>
+      </w:r>
+      <w:r>
+        <w:t xml:space="preserve"> estimate of the currently used capacity of the container</w:t>
+      </w:r>
+      <w:r>
+        <w:t>.</w:t>
+      </w:r>
+    </w:p>
+    <w:p>
+      <w:pPr>
+        <w:pStyle w:val="ListParagraph"/>
+        <w:numPr>
+          <w:ilvl w:val="0"/>
+          <w:numId w:val="1"/>
+        </w:numPr>
+      </w:pPr>
+      <w:r>
+        <w:t>The buzzer alarm is used to draw the attention of those nearby at closing time to ensure that any remaining food in the container is taken home before it goes bad.</w:t>
+      </w:r>
+    </w:p>
     <w:p/>
     <w:p>
       <w:pPr>
@@ -388,6 +560,7 @@
         </w:tabs>
       </w:pPr>
       <w:r>
+        <w:lastRenderedPageBreak/>
         <w:t>Confirms user input was parsed correctly when entering current time and closing time</w:t>
       </w:r>
     </w:p>
@@ -580,6 +753,46 @@
           <w:ilvl w:val="0"/>
           <w:numId w:val="1"/>
         </w:numPr>
+        <w:tabs>
+          <w:tab w:val="left" w:pos="1289"/>
+        </w:tabs>
+      </w:pPr>
+      <w:r>
+        <w:t>Container for food</w:t>
+      </w:r>
+    </w:p>
+    <w:p>
+      <w:pPr>
+        <w:pStyle w:val="ListParagraph"/>
+        <w:numPr>
+          <w:ilvl w:val="0"/>
+          <w:numId w:val="1"/>
+        </w:numPr>
+        <w:tabs>
+          <w:tab w:val="left" w:pos="1289"/>
+        </w:tabs>
+      </w:pPr>
+      <w:r>
+        <w:t xml:space="preserve">Food </w:t>
+      </w:r>
+      <w:r>
+        <w:t xml:space="preserve">(or substitute objects </w:t>
+      </w:r>
+      <w:r>
+        <w:t xml:space="preserve">while </w:t>
+      </w:r>
+      <w:r>
+        <w:t>testing)</w:t>
+      </w:r>
+      <w:r>
+        <w:t xml:space="preserve"> </w:t>
+      </w:r>
+      <w:r>
+        <w:t>for the container</w:t>
+      </w:r>
+    </w:p>
+    <w:p>
+      <w:pPr>
         <w:tabs>
           <w:tab w:val="left" w:pos="1289"/>
         </w:tabs>

</xml_diff>